<commit_message>
updated table and cards assignemnt in week 02 student guide
</commit_message>
<xml_diff>
--- a/StudentGuide/Week_02/4.  Assignments/TableAndCard/TableAndCards.docx
+++ b/StudentGuide/Week_02/4.  Assignments/TableAndCard/TableAndCards.docx
@@ -44,8 +44,6 @@
         </w:rPr>
         <w:t>HTML Tables and Cards:</w:t>
       </w:r>
-      <w:bookmarkStart w:id="0" w:name="_GoBack"/>
-      <w:bookmarkEnd w:id="0"/>
     </w:p>
     <w:p>
       <w:pPr>
@@ -295,6 +293,7 @@
           <w:ilvl w:val="0"/>
           <w:numId w:val="2"/>
         </w:numPr>
+        <w:jc w:val="both"/>
         <w:rPr>
           <w:sz w:val="28"/>
           <w:szCs w:val="28"/>
@@ -456,6 +455,7 @@
           <w:ilvl w:val="0"/>
           <w:numId w:val="2"/>
         </w:numPr>
+        <w:jc w:val="both"/>
         <w:rPr>
           <w:sz w:val="28"/>
           <w:szCs w:val="28"/>
@@ -591,346 +591,6 @@
           <w:szCs w:val="28"/>
         </w:rPr>
         <w:t>3. CSS Styling for Cards:</w:t>
-      </w:r>
-    </w:p>
-    <w:p>
-      <w:pPr>
-        <w:numPr>
-          <w:ilvl w:val="0"/>
-          <w:numId w:val="3"/>
-        </w:numPr>
-        <w:rPr>
-          <w:sz w:val="28"/>
-          <w:szCs w:val="28"/>
-        </w:rPr>
-      </w:pPr>
-      <w:r>
-        <w:rPr>
-          <w:sz w:val="28"/>
-          <w:szCs w:val="28"/>
-        </w:rPr>
-        <w:t xml:space="preserve">Use </w:t>
-      </w:r>
-      <w:r>
-        <w:rPr>
-          <w:sz w:val="28"/>
-          <w:szCs w:val="28"/>
-        </w:rPr>
-        <w:t>CSS</w:t>
-      </w:r>
-      <w:r>
-        <w:rPr>
-          <w:sz w:val="28"/>
-          <w:szCs w:val="28"/>
-        </w:rPr>
-        <w:t xml:space="preserve"> styling method for styling the layout.</w:t>
-      </w:r>
-      <w:r>
-        <w:rPr>
-          <w:sz w:val="28"/>
-          <w:szCs w:val="28"/>
-        </w:rPr>
-        <w:t xml:space="preserve"> For the purpose you can either use inline </w:t>
-      </w:r>
-      <w:r>
-        <w:rPr>
-          <w:sz w:val="28"/>
-          <w:szCs w:val="28"/>
-        </w:rPr>
-        <w:t>CSS</w:t>
-      </w:r>
-      <w:r>
-        <w:rPr>
-          <w:sz w:val="28"/>
-          <w:szCs w:val="28"/>
-        </w:rPr>
-        <w:t xml:space="preserve"> </w:t>
-      </w:r>
-      <w:r>
-        <w:rPr>
-          <w:sz w:val="28"/>
-          <w:szCs w:val="28"/>
-        </w:rPr>
-        <w:t>e</w:t>
-      </w:r>
-      <w:r>
-        <w:rPr>
-          <w:sz w:val="28"/>
-          <w:szCs w:val="28"/>
-        </w:rPr>
-        <w:t>.g. using attribute (style</w:t>
-      </w:r>
-      <w:proofErr w:type="gramStart"/>
-      <w:r>
-        <w:rPr>
-          <w:sz w:val="28"/>
-          <w:szCs w:val="28"/>
-        </w:rPr>
-        <w:t>=”color</w:t>
-      </w:r>
-      <w:proofErr w:type="gramEnd"/>
-      <w:r>
-        <w:rPr>
-          <w:sz w:val="28"/>
-          <w:szCs w:val="28"/>
-        </w:rPr>
-        <w:t>: red”)</w:t>
-      </w:r>
-      <w:r>
-        <w:rPr>
-          <w:sz w:val="28"/>
-          <w:szCs w:val="28"/>
-        </w:rPr>
-        <w:t xml:space="preserve"> or you can use internal CSS like using &lt;style&gt; tag for the purpose.</w:t>
-      </w:r>
-    </w:p>
-    <w:p>
-      <w:pPr>
-        <w:numPr>
-          <w:ilvl w:val="0"/>
-          <w:numId w:val="3"/>
-        </w:numPr>
-        <w:rPr>
-          <w:sz w:val="28"/>
-          <w:szCs w:val="28"/>
-        </w:rPr>
-      </w:pPr>
-      <w:r>
-        <w:rPr>
-          <w:sz w:val="28"/>
-          <w:szCs w:val="28"/>
-        </w:rPr>
-        <w:t xml:space="preserve">Target </w:t>
-      </w:r>
-      <w:proofErr w:type="gramStart"/>
-      <w:r>
-        <w:rPr>
-          <w:sz w:val="28"/>
-          <w:szCs w:val="28"/>
-        </w:rPr>
-        <w:t xml:space="preserve">the </w:t>
-      </w:r>
-      <w:r>
-        <w:rPr>
-          <w:b/>
-          <w:bCs/>
-          <w:sz w:val="28"/>
-          <w:szCs w:val="28"/>
-        </w:rPr>
-        <w:t>.card</w:t>
-      </w:r>
-      <w:proofErr w:type="gramEnd"/>
-      <w:r>
-        <w:rPr>
-          <w:sz w:val="28"/>
-          <w:szCs w:val="28"/>
-        </w:rPr>
-        <w:t xml:space="preserve"> class</w:t>
-      </w:r>
-      <w:r>
-        <w:rPr>
-          <w:sz w:val="28"/>
-          <w:szCs w:val="28"/>
-        </w:rPr>
-        <w:t xml:space="preserve"> inside &lt;style&gt; tag to apply </w:t>
-      </w:r>
-      <w:r>
-        <w:rPr>
-          <w:sz w:val="28"/>
-          <w:szCs w:val="28"/>
-        </w:rPr>
-        <w:t>CSS</w:t>
-      </w:r>
-      <w:r>
-        <w:rPr>
-          <w:sz w:val="28"/>
-          <w:szCs w:val="28"/>
-        </w:rPr>
-        <w:t xml:space="preserve"> to different cards with a  single selector</w:t>
-      </w:r>
-      <w:r>
-        <w:rPr>
-          <w:sz w:val="28"/>
-          <w:szCs w:val="28"/>
-        </w:rPr>
-        <w:t>.</w:t>
-      </w:r>
-    </w:p>
-    <w:p>
-      <w:pPr>
-        <w:numPr>
-          <w:ilvl w:val="0"/>
-          <w:numId w:val="3"/>
-        </w:numPr>
-        <w:rPr>
-          <w:sz w:val="28"/>
-          <w:szCs w:val="28"/>
-        </w:rPr>
-      </w:pPr>
-      <w:r>
-        <w:rPr>
-          <w:sz w:val="28"/>
-          <w:szCs w:val="28"/>
-        </w:rPr>
-        <w:t xml:space="preserve">To create different social media </w:t>
-      </w:r>
-      <w:r>
-        <w:rPr>
-          <w:sz w:val="28"/>
-          <w:szCs w:val="28"/>
-        </w:rPr>
-        <w:t>icons,</w:t>
-      </w:r>
-      <w:r>
-        <w:rPr>
-          <w:sz w:val="28"/>
-          <w:szCs w:val="28"/>
-        </w:rPr>
-        <w:t xml:space="preserve"> </w:t>
-      </w:r>
-      <w:r>
-        <w:rPr>
-          <w:sz w:val="28"/>
-          <w:szCs w:val="28"/>
-        </w:rPr>
-        <w:t xml:space="preserve">use CSS styling </w:t>
-      </w:r>
-      <w:r>
-        <w:rPr>
-          <w:b/>
-          <w:bCs/>
-          <w:sz w:val="28"/>
-          <w:szCs w:val="28"/>
-        </w:rPr>
-        <w:t>position: relativ</w:t>
-      </w:r>
-      <w:r>
-        <w:rPr>
-          <w:b/>
-          <w:bCs/>
-          <w:sz w:val="28"/>
-          <w:szCs w:val="28"/>
-        </w:rPr>
-        <w:t>e</w:t>
-      </w:r>
-      <w:r>
-        <w:rPr>
-          <w:b/>
-          <w:bCs/>
-          <w:sz w:val="28"/>
-          <w:szCs w:val="28"/>
-        </w:rPr>
-        <w:t xml:space="preserve"> </w:t>
-      </w:r>
-      <w:r>
-        <w:rPr>
-          <w:sz w:val="28"/>
-          <w:szCs w:val="28"/>
-        </w:rPr>
-        <w:t>and</w:t>
-      </w:r>
-      <w:r>
-        <w:rPr>
-          <w:b/>
-          <w:bCs/>
-          <w:sz w:val="28"/>
-          <w:szCs w:val="28"/>
-        </w:rPr>
-        <w:t xml:space="preserve"> position: absolute</w:t>
-      </w:r>
-      <w:r>
-        <w:rPr>
-          <w:b/>
-          <w:bCs/>
-          <w:sz w:val="28"/>
-          <w:szCs w:val="28"/>
-        </w:rPr>
-        <w:t xml:space="preserve"> </w:t>
-      </w:r>
-      <w:r>
-        <w:rPr>
-          <w:sz w:val="28"/>
-          <w:szCs w:val="28"/>
-        </w:rPr>
-        <w:t>with (top/bottom, right/left)</w:t>
-      </w:r>
-      <w:r>
-        <w:rPr>
-          <w:sz w:val="28"/>
-          <w:szCs w:val="28"/>
-        </w:rPr>
-        <w:t xml:space="preserve"> to </w:t>
-      </w:r>
-      <w:r>
-        <w:rPr>
-          <w:sz w:val="28"/>
-          <w:szCs w:val="28"/>
-        </w:rPr>
-        <w:t xml:space="preserve">adjust the position of the </w:t>
-      </w:r>
-      <w:r>
-        <w:rPr>
-          <w:sz w:val="28"/>
-          <w:szCs w:val="28"/>
-        </w:rPr>
-        <w:t>icon</w:t>
-      </w:r>
-      <w:r>
-        <w:rPr>
-          <w:sz w:val="28"/>
-          <w:szCs w:val="28"/>
-        </w:rPr>
-        <w:t xml:space="preserve"> inside</w:t>
-      </w:r>
-      <w:r>
-        <w:rPr>
-          <w:sz w:val="28"/>
-          <w:szCs w:val="28"/>
-        </w:rPr>
-        <w:t xml:space="preserve"> card</w:t>
-      </w:r>
-      <w:r>
-        <w:rPr>
-          <w:sz w:val="28"/>
-          <w:szCs w:val="28"/>
-        </w:rPr>
-        <w:t xml:space="preserve"> div.</w:t>
-      </w:r>
-    </w:p>
-    <w:p>
-      <w:pPr>
-        <w:numPr>
-          <w:ilvl w:val="0"/>
-          <w:numId w:val="3"/>
-        </w:numPr>
-        <w:rPr>
-          <w:sz w:val="28"/>
-          <w:szCs w:val="28"/>
-        </w:rPr>
-      </w:pPr>
-      <w:r>
-        <w:rPr>
-          <w:sz w:val="28"/>
-          <w:szCs w:val="28"/>
-        </w:rPr>
-        <w:lastRenderedPageBreak/>
-        <w:t xml:space="preserve">Set </w:t>
-      </w:r>
-      <w:r>
-        <w:rPr>
-          <w:b/>
-          <w:bCs/>
-          <w:sz w:val="28"/>
-          <w:szCs w:val="28"/>
-        </w:rPr>
-        <w:t>box-sizing: border-box;</w:t>
-      </w:r>
-      <w:r>
-        <w:rPr>
-          <w:sz w:val="28"/>
-          <w:szCs w:val="28"/>
-        </w:rPr>
-        <w:t xml:space="preserve"> to include padding and border in the element's total width and height.</w:t>
       </w:r>
     </w:p>
     <w:p>
@@ -950,6 +610,347 @@
           <w:sz w:val="28"/>
           <w:szCs w:val="28"/>
         </w:rPr>
+        <w:t xml:space="preserve">Use </w:t>
+      </w:r>
+      <w:r>
+        <w:rPr>
+          <w:sz w:val="28"/>
+          <w:szCs w:val="28"/>
+        </w:rPr>
+        <w:t>CSS</w:t>
+      </w:r>
+      <w:r>
+        <w:rPr>
+          <w:sz w:val="28"/>
+          <w:szCs w:val="28"/>
+        </w:rPr>
+        <w:t xml:space="preserve"> styling method for styling the layout.</w:t>
+      </w:r>
+      <w:r>
+        <w:rPr>
+          <w:sz w:val="28"/>
+          <w:szCs w:val="28"/>
+        </w:rPr>
+        <w:t xml:space="preserve"> For the purpose you can either use inline </w:t>
+      </w:r>
+      <w:r>
+        <w:rPr>
+          <w:sz w:val="28"/>
+          <w:szCs w:val="28"/>
+        </w:rPr>
+        <w:t>CSS</w:t>
+      </w:r>
+      <w:r>
+        <w:rPr>
+          <w:sz w:val="28"/>
+          <w:szCs w:val="28"/>
+        </w:rPr>
+        <w:t xml:space="preserve"> </w:t>
+      </w:r>
+      <w:r>
+        <w:rPr>
+          <w:sz w:val="28"/>
+          <w:szCs w:val="28"/>
+        </w:rPr>
+        <w:t>e</w:t>
+      </w:r>
+      <w:r>
+        <w:rPr>
+          <w:sz w:val="28"/>
+          <w:szCs w:val="28"/>
+        </w:rPr>
+        <w:t>.g. using attribute (style</w:t>
+      </w:r>
+      <w:proofErr w:type="gramStart"/>
+      <w:r>
+        <w:rPr>
+          <w:sz w:val="28"/>
+          <w:szCs w:val="28"/>
+        </w:rPr>
+        <w:t>=”color</w:t>
+      </w:r>
+      <w:proofErr w:type="gramEnd"/>
+      <w:r>
+        <w:rPr>
+          <w:sz w:val="28"/>
+          <w:szCs w:val="28"/>
+        </w:rPr>
+        <w:t>: red”)</w:t>
+      </w:r>
+      <w:r>
+        <w:rPr>
+          <w:sz w:val="28"/>
+          <w:szCs w:val="28"/>
+        </w:rPr>
+        <w:t xml:space="preserve"> or you can use internal CSS like using &lt;style&gt; tag for the purpose.</w:t>
+      </w:r>
+    </w:p>
+    <w:p>
+      <w:pPr>
+        <w:numPr>
+          <w:ilvl w:val="0"/>
+          <w:numId w:val="3"/>
+        </w:numPr>
+        <w:rPr>
+          <w:sz w:val="28"/>
+          <w:szCs w:val="28"/>
+        </w:rPr>
+      </w:pPr>
+      <w:r>
+        <w:rPr>
+          <w:sz w:val="28"/>
+          <w:szCs w:val="28"/>
+        </w:rPr>
+        <w:t xml:space="preserve">Target </w:t>
+      </w:r>
+      <w:proofErr w:type="gramStart"/>
+      <w:r>
+        <w:rPr>
+          <w:sz w:val="28"/>
+          <w:szCs w:val="28"/>
+        </w:rPr>
+        <w:t xml:space="preserve">the </w:t>
+      </w:r>
+      <w:r>
+        <w:rPr>
+          <w:b/>
+          <w:bCs/>
+          <w:sz w:val="28"/>
+          <w:szCs w:val="28"/>
+        </w:rPr>
+        <w:t>.card</w:t>
+      </w:r>
+      <w:proofErr w:type="gramEnd"/>
+      <w:r>
+        <w:rPr>
+          <w:sz w:val="28"/>
+          <w:szCs w:val="28"/>
+        </w:rPr>
+        <w:t xml:space="preserve"> class</w:t>
+      </w:r>
+      <w:r>
+        <w:rPr>
+          <w:sz w:val="28"/>
+          <w:szCs w:val="28"/>
+        </w:rPr>
+        <w:t xml:space="preserve"> inside &lt;style&gt; tag to apply </w:t>
+      </w:r>
+      <w:r>
+        <w:rPr>
+          <w:sz w:val="28"/>
+          <w:szCs w:val="28"/>
+        </w:rPr>
+        <w:t>CSS</w:t>
+      </w:r>
+      <w:r>
+        <w:rPr>
+          <w:sz w:val="28"/>
+          <w:szCs w:val="28"/>
+        </w:rPr>
+        <w:t xml:space="preserve"> to different cards with a  single selector</w:t>
+      </w:r>
+      <w:r>
+        <w:rPr>
+          <w:sz w:val="28"/>
+          <w:szCs w:val="28"/>
+        </w:rPr>
+        <w:t>.</w:t>
+      </w:r>
+    </w:p>
+    <w:p>
+      <w:pPr>
+        <w:numPr>
+          <w:ilvl w:val="0"/>
+          <w:numId w:val="3"/>
+        </w:numPr>
+        <w:rPr>
+          <w:sz w:val="28"/>
+          <w:szCs w:val="28"/>
+        </w:rPr>
+      </w:pPr>
+      <w:r>
+        <w:rPr>
+          <w:sz w:val="28"/>
+          <w:szCs w:val="28"/>
+        </w:rPr>
+        <w:t xml:space="preserve">To create different social media </w:t>
+      </w:r>
+      <w:r>
+        <w:rPr>
+          <w:sz w:val="28"/>
+          <w:szCs w:val="28"/>
+        </w:rPr>
+        <w:t>icons,</w:t>
+      </w:r>
+      <w:r>
+        <w:rPr>
+          <w:sz w:val="28"/>
+          <w:szCs w:val="28"/>
+        </w:rPr>
+        <w:t xml:space="preserve"> </w:t>
+      </w:r>
+      <w:r>
+        <w:rPr>
+          <w:sz w:val="28"/>
+          <w:szCs w:val="28"/>
+        </w:rPr>
+        <w:t xml:space="preserve">use CSS styling </w:t>
+      </w:r>
+      <w:r>
+        <w:rPr>
+          <w:b/>
+          <w:bCs/>
+          <w:sz w:val="28"/>
+          <w:szCs w:val="28"/>
+        </w:rPr>
+        <w:t>position: relativ</w:t>
+      </w:r>
+      <w:r>
+        <w:rPr>
+          <w:b/>
+          <w:bCs/>
+          <w:sz w:val="28"/>
+          <w:szCs w:val="28"/>
+        </w:rPr>
+        <w:t>e</w:t>
+      </w:r>
+      <w:r>
+        <w:rPr>
+          <w:b/>
+          <w:bCs/>
+          <w:sz w:val="28"/>
+          <w:szCs w:val="28"/>
+        </w:rPr>
+        <w:t xml:space="preserve"> </w:t>
+      </w:r>
+      <w:r>
+        <w:rPr>
+          <w:sz w:val="28"/>
+          <w:szCs w:val="28"/>
+        </w:rPr>
+        <w:t>and</w:t>
+      </w:r>
+      <w:r>
+        <w:rPr>
+          <w:b/>
+          <w:bCs/>
+          <w:sz w:val="28"/>
+          <w:szCs w:val="28"/>
+        </w:rPr>
+        <w:t xml:space="preserve"> position: absolute</w:t>
+      </w:r>
+      <w:r>
+        <w:rPr>
+          <w:b/>
+          <w:bCs/>
+          <w:sz w:val="28"/>
+          <w:szCs w:val="28"/>
+        </w:rPr>
+        <w:t xml:space="preserve"> </w:t>
+      </w:r>
+      <w:r>
+        <w:rPr>
+          <w:sz w:val="28"/>
+          <w:szCs w:val="28"/>
+        </w:rPr>
+        <w:t>with (top/bottom, right/left)</w:t>
+      </w:r>
+      <w:r>
+        <w:rPr>
+          <w:sz w:val="28"/>
+          <w:szCs w:val="28"/>
+        </w:rPr>
+        <w:t xml:space="preserve"> to </w:t>
+      </w:r>
+      <w:r>
+        <w:rPr>
+          <w:sz w:val="28"/>
+          <w:szCs w:val="28"/>
+        </w:rPr>
+        <w:t xml:space="preserve">adjust the position of the </w:t>
+      </w:r>
+      <w:r>
+        <w:rPr>
+          <w:sz w:val="28"/>
+          <w:szCs w:val="28"/>
+        </w:rPr>
+        <w:t>icon</w:t>
+      </w:r>
+      <w:r>
+        <w:rPr>
+          <w:sz w:val="28"/>
+          <w:szCs w:val="28"/>
+        </w:rPr>
+        <w:t xml:space="preserve"> inside</w:t>
+      </w:r>
+      <w:r>
+        <w:rPr>
+          <w:sz w:val="28"/>
+          <w:szCs w:val="28"/>
+        </w:rPr>
+        <w:t xml:space="preserve"> card</w:t>
+      </w:r>
+      <w:r>
+        <w:rPr>
+          <w:sz w:val="28"/>
+          <w:szCs w:val="28"/>
+        </w:rPr>
+        <w:t xml:space="preserve"> div.</w:t>
+      </w:r>
+    </w:p>
+    <w:p>
+      <w:pPr>
+        <w:numPr>
+          <w:ilvl w:val="0"/>
+          <w:numId w:val="3"/>
+        </w:numPr>
+        <w:rPr>
+          <w:sz w:val="28"/>
+          <w:szCs w:val="28"/>
+        </w:rPr>
+      </w:pPr>
+      <w:r>
+        <w:rPr>
+          <w:sz w:val="28"/>
+          <w:szCs w:val="28"/>
+        </w:rPr>
+        <w:lastRenderedPageBreak/>
+        <w:t xml:space="preserve">Set </w:t>
+      </w:r>
+      <w:r>
+        <w:rPr>
+          <w:b/>
+          <w:bCs/>
+          <w:sz w:val="28"/>
+          <w:szCs w:val="28"/>
+        </w:rPr>
+        <w:t>box-sizing: border-box;</w:t>
+      </w:r>
+      <w:r>
+        <w:rPr>
+          <w:sz w:val="28"/>
+          <w:szCs w:val="28"/>
+        </w:rPr>
+        <w:t xml:space="preserve"> to include padding and border in the element's total width and height.</w:t>
+      </w:r>
+    </w:p>
+    <w:p>
+      <w:pPr>
+        <w:numPr>
+          <w:ilvl w:val="0"/>
+          <w:numId w:val="3"/>
+        </w:numPr>
+        <w:jc w:val="both"/>
+        <w:rPr>
+          <w:sz w:val="28"/>
+          <w:szCs w:val="28"/>
+        </w:rPr>
+      </w:pPr>
+      <w:r>
+        <w:rPr>
+          <w:sz w:val="28"/>
+          <w:szCs w:val="28"/>
+        </w:rPr>
         <w:t>Define necessary properties such as width, height, margin, padding, background color, border-radius, etc., as per design requirements.</w:t>
       </w:r>
     </w:p>
@@ -1078,6 +1079,7 @@
           <w:ilvl w:val="0"/>
           <w:numId w:val="4"/>
         </w:numPr>
+        <w:jc w:val="both"/>
         <w:rPr>
           <w:sz w:val="28"/>
           <w:szCs w:val="28"/>
@@ -1145,11 +1147,13 @@
           <w:ilvl w:val="0"/>
           <w:numId w:val="4"/>
         </w:numPr>
-        <w:rPr>
-          <w:sz w:val="28"/>
-          <w:szCs w:val="28"/>
-        </w:rPr>
-      </w:pPr>
+        <w:jc w:val="both"/>
+        <w:rPr>
+          <w:sz w:val="28"/>
+          <w:szCs w:val="28"/>
+        </w:rPr>
+      </w:pPr>
+      <w:bookmarkStart w:id="0" w:name="_GoBack"/>
       <w:r>
         <w:rPr>
           <w:sz w:val="28"/>
@@ -1285,6 +1289,7 @@
         <w:t>.</w:t>
       </w:r>
     </w:p>
+    <w:bookmarkEnd w:id="0"/>
     <w:p>
       <w:pPr>
         <w:ind w:left="720"/>
@@ -1496,11 +1501,35 @@
           <w:sz w:val="28"/>
           <w:szCs w:val="28"/>
         </w:rPr>
-        <w:t>You need to add border on &lt;td&gt; and &lt;</w:t>
+        <w:t xml:space="preserve">You need to add border on </w:t>
+      </w:r>
+      <w:r>
+        <w:rPr>
+          <w:b/>
+          <w:sz w:val="28"/>
+          <w:szCs w:val="28"/>
+        </w:rPr>
+        <w:t>&lt;td&gt;</w:t>
+      </w:r>
+      <w:r>
+        <w:rPr>
+          <w:sz w:val="28"/>
+          <w:szCs w:val="28"/>
+        </w:rPr>
+        <w:t xml:space="preserve"> and </w:t>
+      </w:r>
+      <w:r>
+        <w:rPr>
+          <w:b/>
+          <w:sz w:val="28"/>
+          <w:szCs w:val="28"/>
+        </w:rPr>
+        <w:t>&lt;</w:t>
       </w:r>
       <w:proofErr w:type="spellStart"/>
       <w:r>
         <w:rPr>
+          <w:b/>
           <w:sz w:val="28"/>
           <w:szCs w:val="28"/>
         </w:rPr>
@@ -1509,10 +1538,18 @@
       <w:proofErr w:type="spellEnd"/>
       <w:r>
         <w:rPr>
-          <w:sz w:val="28"/>
-          <w:szCs w:val="28"/>
-        </w:rPr>
-        <w:t>&gt; and in order to merge borders with each other use border-collapse: collapse.</w:t>
+          <w:b/>
+          <w:sz w:val="28"/>
+          <w:szCs w:val="28"/>
+        </w:rPr>
+        <w:t>&gt;</w:t>
+      </w:r>
+      <w:r>
+        <w:rPr>
+          <w:sz w:val="28"/>
+          <w:szCs w:val="28"/>
+        </w:rPr>
+        <w:t xml:space="preserve"> and in order to merge borders with each other use border-collapse: collapse.</w:t>
       </w:r>
     </w:p>
     <w:p>

</xml_diff>